<commit_message>
Add caching for data file creation and skip if already exists.
</commit_message>
<xml_diff>
--- a/Response to review.docx
+++ b/Response to review.docx
@@ -268,6 +268,30 @@
           <w:sz w:val="20"/>
           <w:szCs w:val="20"/>
         </w:rPr>
+        <w:t>A limited comparison at other sample sizes?</w:t>
+      </w:r>
+    </w:p>
+    <w:p>
+      <w:pPr>
+        <w:pStyle w:val="BodyText"/>
+        <w:bidi w:val="0"/>
+        <w:jc w:val="start"/>
+        <w:rPr>
+          <w:rFonts w:ascii="Droid Sans" w:hAnsi="Droid Sans"/>
+          <w:b/>
+          <w:bCs/>
+          <w:sz w:val="20"/>
+          <w:szCs w:val="20"/>
+        </w:rPr>
+      </w:pPr>
+      <w:r>
+        <w:rPr>
+          <w:rFonts w:ascii="Droid Sans" w:hAnsi="Droid Sans"/>
+          <w:b/>
+          <w:bCs/>
+          <w:sz w:val="20"/>
+          <w:szCs w:val="20"/>
+        </w:rPr>
       </w:r>
     </w:p>
     <w:p>
@@ -423,8 +447,8 @@
       <w:r>
         <w:rPr>
           <w:rFonts w:ascii="Droid Sans" w:hAnsi="Droid Sans"/>
-          <w:b w:val="false"/>
-          <w:bCs w:val="false"/>
+          <w:b/>
+          <w:bCs/>
           <w:color w:val="C9211E"/>
           <w:sz w:val="20"/>
           <w:szCs w:val="20"/>
@@ -434,8 +458,8 @@
       <w:r>
         <w:rPr>
           <w:rFonts w:ascii="Droid Sans" w:hAnsi="Droid Sans"/>
-          <w:b w:val="false"/>
-          <w:bCs w:val="false"/>
+          <w:b/>
+          <w:bCs/>
           <w:color w:val="C9211E"/>
           <w:sz w:val="20"/>
           <w:szCs w:val="20"/>

</xml_diff>